<commit_message>
Beginning zombie design rationale report
</commit_message>
<xml_diff>
--- a/design-docs/Paul - Design Rationale.docx
+++ b/design-docs/Paul - Design Rationale.docx
@@ -41,6 +41,20 @@
         </w:rPr>
       </w:pPr>
     </w:p>
+    <w:p>
+      <w:pPr>
+        <w:jc w:val="center"/>
+        <w:rPr>
+          <w:lang w:val="en-US"/>
+        </w:rPr>
+      </w:pPr>
+      <w:r>
+        <w:rPr>
+          <w:lang w:val="en-US"/>
+        </w:rPr>
+        <w:t>BEATING UP THE ZOMBIES</w:t>
+      </w:r>
+    </w:p>
     <w:sectPr>
       <w:pgSz w:w="11906" w:h="16838"/>
       <w:pgMar w:top="1440" w:right="1440" w:bottom="1440" w:left="1440" w:header="708" w:footer="708" w:gutter="0"/>
@@ -49,6 +63,56 @@
     </w:sectPr>
   </w:body>
 </w:document>
+</file>
+
+<file path=word/endnotes.xml><?xml version="1.0" encoding="utf-8"?>
+<w:endnotes xmlns:wpc="http://schemas.microsoft.com/office/word/2010/wordprocessingCanvas" xmlns:cx="http://schemas.microsoft.com/office/drawing/2014/chartex" xmlns:cx1="http://schemas.microsoft.com/office/drawing/2015/9/8/chartex" xmlns:cx2="http://schemas.microsoft.com/office/drawing/2015/10/21/chartex" xmlns:cx3="http://schemas.microsoft.com/office/drawing/2016/5/9/chartex" xmlns:cx4="http://schemas.microsoft.com/office/drawing/2016/5/10/chartex" xmlns:cx5="http://schemas.microsoft.com/office/drawing/2016/5/11/chartex" xmlns:cx6="http://schemas.microsoft.com/office/drawing/2016/5/12/chartex" xmlns:cx7="http://schemas.microsoft.com/office/drawing/2016/5/13/chartex" xmlns:cx8="http://schemas.microsoft.com/office/drawing/2016/5/14/chartex" xmlns:mc="http://schemas.openxmlformats.org/markup-compatibility/2006" xmlns:aink="http://schemas.microsoft.com/office/drawing/2016/ink" xmlns:am3d="http://schemas.microsoft.com/office/drawing/2017/model3d" xmlns:o="urn:schemas-microsoft-com:office:office" xmlns:r="http://schemas.openxmlformats.org/officeDocument/2006/relationships" xmlns:m="http://schemas.openxmlformats.org/officeDocument/2006/math" xmlns:v="urn:schemas-microsoft-com:vml" xmlns:wp14="http://schemas.microsoft.com/office/word/2010/wordprocessingDrawing" xmlns:wp="http://schemas.openxmlformats.org/drawingml/2006/wordprocessingDrawing" xmlns:w10="urn:schemas-microsoft-com:office:word" xmlns:w="http://schemas.openxmlformats.org/wordprocessingml/2006/main" xmlns:w14="http://schemas.microsoft.com/office/word/2010/wordml" xmlns:w15="http://schemas.microsoft.com/office/word/2012/wordml" xmlns:w16cex="http://schemas.microsoft.com/office/word/2018/wordml/cex" xmlns:w16cid="http://schemas.microsoft.com/office/word/2016/wordml/cid" xmlns:w16="http://schemas.microsoft.com/office/word/2018/wordml" xmlns:w16se="http://schemas.microsoft.com/office/word/2015/wordml/symex" xmlns:wpg="http://schemas.microsoft.com/office/word/2010/wordprocessingGroup" xmlns:wpi="http://schemas.microsoft.com/office/word/2010/wordprocessingInk" xmlns:wne="http://schemas.microsoft.com/office/word/2006/wordml" xmlns:wps="http://schemas.microsoft.com/office/word/2010/wordprocessingShape" mc:Ignorable="w14 w15 w16se w16cid w16 w16cex wp14">
+  <w:endnote w:type="separator" w:id="-1">
+    <w:p>
+      <w:pPr>
+        <w:spacing w:after="0" w:line="240" w:lineRule="auto"/>
+      </w:pPr>
+      <w:r>
+        <w:separator/>
+      </w:r>
+    </w:p>
+  </w:endnote>
+  <w:endnote w:type="continuationSeparator" w:id="0">
+    <w:p>
+      <w:pPr>
+        <w:spacing w:after="0" w:line="240" w:lineRule="auto"/>
+      </w:pPr>
+      <w:r>
+        <w:continuationSeparator/>
+      </w:r>
+    </w:p>
+  </w:endnote>
+</w:endnotes>
+</file>
+
+<file path=word/footnotes.xml><?xml version="1.0" encoding="utf-8"?>
+<w:footnotes xmlns:wpc="http://schemas.microsoft.com/office/word/2010/wordprocessingCanvas" xmlns:cx="http://schemas.microsoft.com/office/drawing/2014/chartex" xmlns:cx1="http://schemas.microsoft.com/office/drawing/2015/9/8/chartex" xmlns:cx2="http://schemas.microsoft.com/office/drawing/2015/10/21/chartex" xmlns:cx3="http://schemas.microsoft.com/office/drawing/2016/5/9/chartex" xmlns:cx4="http://schemas.microsoft.com/office/drawing/2016/5/10/chartex" xmlns:cx5="http://schemas.microsoft.com/office/drawing/2016/5/11/chartex" xmlns:cx6="http://schemas.microsoft.com/office/drawing/2016/5/12/chartex" xmlns:cx7="http://schemas.microsoft.com/office/drawing/2016/5/13/chartex" xmlns:cx8="http://schemas.microsoft.com/office/drawing/2016/5/14/chartex" xmlns:mc="http://schemas.openxmlformats.org/markup-compatibility/2006" xmlns:aink="http://schemas.microsoft.com/office/drawing/2016/ink" xmlns:am3d="http://schemas.microsoft.com/office/drawing/2017/model3d" xmlns:o="urn:schemas-microsoft-com:office:office" xmlns:r="http://schemas.openxmlformats.org/officeDocument/2006/relationships" xmlns:m="http://schemas.openxmlformats.org/officeDocument/2006/math" xmlns:v="urn:schemas-microsoft-com:vml" xmlns:wp14="http://schemas.microsoft.com/office/word/2010/wordprocessingDrawing" xmlns:wp="http://schemas.openxmlformats.org/drawingml/2006/wordprocessingDrawing" xmlns:w10="urn:schemas-microsoft-com:office:word" xmlns:w="http://schemas.openxmlformats.org/wordprocessingml/2006/main" xmlns:w14="http://schemas.microsoft.com/office/word/2010/wordml" xmlns:w15="http://schemas.microsoft.com/office/word/2012/wordml" xmlns:w16cex="http://schemas.microsoft.com/office/word/2018/wordml/cex" xmlns:w16cid="http://schemas.microsoft.com/office/word/2016/wordml/cid" xmlns:w16="http://schemas.microsoft.com/office/word/2018/wordml" xmlns:w16se="http://schemas.microsoft.com/office/word/2015/wordml/symex" xmlns:wpg="http://schemas.microsoft.com/office/word/2010/wordprocessingGroup" xmlns:wpi="http://schemas.microsoft.com/office/word/2010/wordprocessingInk" xmlns:wne="http://schemas.microsoft.com/office/word/2006/wordml" xmlns:wps="http://schemas.microsoft.com/office/word/2010/wordprocessingShape" mc:Ignorable="w14 w15 w16se w16cid w16 w16cex wp14">
+  <w:footnote w:type="separator" w:id="-1">
+    <w:p>
+      <w:pPr>
+        <w:spacing w:after="0" w:line="240" w:lineRule="auto"/>
+      </w:pPr>
+      <w:r>
+        <w:separator/>
+      </w:r>
+    </w:p>
+  </w:footnote>
+  <w:footnote w:type="continuationSeparator" w:id="0">
+    <w:p>
+      <w:pPr>
+        <w:spacing w:after="0" w:line="240" w:lineRule="auto"/>
+      </w:pPr>
+      <w:r>
+        <w:continuationSeparator/>
+      </w:r>
+    </w:p>
+  </w:footnote>
+</w:footnotes>
 </file>
 
 <file path=word/styles.xml><?xml version="1.0" encoding="utf-8"?>
@@ -477,6 +541,50 @@
     <w:semiHidden/>
     <w:unhideWhenUsed/>
   </w:style>
+  <w:style w:type="paragraph" w:styleId="Header">
+    <w:name w:val="header"/>
+    <w:basedOn w:val="Normal"/>
+    <w:link w:val="HeaderChar"/>
+    <w:uiPriority w:val="99"/>
+    <w:unhideWhenUsed/>
+    <w:rsid w:val="008E3179"/>
+    <w:pPr>
+      <w:tabs>
+        <w:tab w:val="center" w:pos="4513"/>
+        <w:tab w:val="right" w:pos="9026"/>
+      </w:tabs>
+      <w:spacing w:after="0" w:line="240" w:lineRule="auto"/>
+    </w:pPr>
+  </w:style>
+  <w:style w:type="character" w:customStyle="1" w:styleId="HeaderChar">
+    <w:name w:val="Header Char"/>
+    <w:basedOn w:val="DefaultParagraphFont"/>
+    <w:link w:val="Header"/>
+    <w:uiPriority w:val="99"/>
+    <w:rsid w:val="008E3179"/>
+  </w:style>
+  <w:style w:type="paragraph" w:styleId="Footer">
+    <w:name w:val="footer"/>
+    <w:basedOn w:val="Normal"/>
+    <w:link w:val="FooterChar"/>
+    <w:uiPriority w:val="99"/>
+    <w:unhideWhenUsed/>
+    <w:rsid w:val="008E3179"/>
+    <w:pPr>
+      <w:tabs>
+        <w:tab w:val="center" w:pos="4513"/>
+        <w:tab w:val="right" w:pos="9026"/>
+      </w:tabs>
+      <w:spacing w:after="0" w:line="240" w:lineRule="auto"/>
+    </w:pPr>
+  </w:style>
+  <w:style w:type="character" w:customStyle="1" w:styleId="FooterChar">
+    <w:name w:val="Footer Char"/>
+    <w:basedOn w:val="DefaultParagraphFont"/>
+    <w:link w:val="Footer"/>
+    <w:uiPriority w:val="99"/>
+    <w:rsid w:val="008E3179"/>
+  </w:style>
 </w:styles>
 </file>
 

</xml_diff>

<commit_message>
Beginning Zombie design rationale
</commit_message>
<xml_diff>
--- a/design-docs/Paul - Design Rationale.docx
+++ b/design-docs/Paul - Design Rationale.docx
@@ -40,6 +40,12 @@
           <w:lang w:val="en-US"/>
         </w:rPr>
       </w:pPr>
+      <w:r>
+        <w:rPr>
+          <w:lang w:val="en-US"/>
+        </w:rPr>
+        <w:t>Minor change to check git is working</w:t>
+      </w:r>
     </w:p>
     <w:p>
       <w:pPr>

</xml_diff>

<commit_message>
Design Rationale - Zombie Attacks partially done.
</commit_message>
<xml_diff>
--- a/design-docs/Paul - Design Rationale.docx
+++ b/design-docs/Paul - Design Rationale.docx
@@ -44,21 +44,226 @@
         <w:rPr>
           <w:lang w:val="en-US"/>
         </w:rPr>
-        <w:t>Minor change to check git is working</w:t>
-      </w:r>
-    </w:p>
-    <w:p>
-      <w:pPr>
-        <w:jc w:val="center"/>
-        <w:rPr>
-          <w:lang w:val="en-US"/>
-        </w:rPr>
-      </w:pPr>
-      <w:r>
-        <w:rPr>
-          <w:lang w:val="en-US"/>
-        </w:rPr>
-        <w:t>BEATING UP THE ZOMBIES</w:t>
+        <w:tab/>
+      </w:r>
+    </w:p>
+    <w:p>
+      <w:pPr>
+        <w:ind w:firstLine="720"/>
+        <w:rPr>
+          <w:lang w:val="en-US"/>
+        </w:rPr>
+      </w:pPr>
+      <w:r>
+        <w:rPr>
+          <w:lang w:val="en-US"/>
+        </w:rPr>
+        <w:t>Implementing Zombie Bite</w:t>
+      </w:r>
+    </w:p>
+    <w:p>
+      <w:pPr>
+        <w:rPr>
+          <w:lang w:val="en-US"/>
+        </w:rPr>
+      </w:pPr>
+      <w:r>
+        <w:rPr>
+          <w:lang w:val="en-US"/>
+        </w:rPr>
+        <w:t>All features described in this segment are depicted in Class Diagram – Zombie.</w:t>
+      </w:r>
+    </w:p>
+    <w:p>
+      <w:pPr>
+        <w:rPr>
+          <w:lang w:val="en-US"/>
+        </w:rPr>
+      </w:pPr>
+      <w:r>
+        <w:rPr>
+          <w:lang w:val="en-US"/>
+        </w:rPr>
+        <w:t>The Zombie Bite feature may be added by modifying the Zombie Class method getIntrinsicWeapon(). A probability check can be added that, if successful, will return a new IntrinsicWeapon(</w:t>
+      </w:r>
+      <w:r>
+        <w:rPr>
+          <w:lang w:val="en-US"/>
+        </w:rPr>
+        <w:t>10, “bites”)</w:t>
+      </w:r>
+      <w:r>
+        <w:rPr>
+          <w:lang w:val="en-US"/>
+        </w:rPr>
+        <w:t xml:space="preserve"> instead of the default IntrinsicWeapon already written</w:t>
+      </w:r>
+      <w:r>
+        <w:rPr>
+          <w:lang w:val="en-US"/>
+        </w:rPr>
+        <w:t>.</w:t>
+      </w:r>
+    </w:p>
+    <w:p>
+      <w:pPr>
+        <w:rPr>
+          <w:lang w:val="en-US"/>
+        </w:rPr>
+      </w:pPr>
+      <w:r>
+        <w:rPr>
+          <w:lang w:val="en-US"/>
+        </w:rPr>
+        <w:t>The damage number is subject to change, but the verb “bites” will be used to identify the weapon as a bite, and so will be unique to this type of Zombie attack.</w:t>
+      </w:r>
+    </w:p>
+    <w:p>
+      <w:pPr>
+        <w:rPr>
+          <w:lang w:val="en-US"/>
+        </w:rPr>
+      </w:pPr>
+      <w:r>
+        <w:rPr>
+          <w:lang w:val="en-US"/>
+        </w:rPr>
+        <w:t xml:space="preserve">The probability check used to determine the type of attack must be modifiable based on </w:t>
+      </w:r>
+      <w:r>
+        <w:rPr>
+          <w:lang w:val="en-US"/>
+        </w:rPr>
+        <w:t>how many arms the Zombie has. This can be done by checking the value of the zombieArms variable in the Zombie object making the attack.</w:t>
+      </w:r>
+    </w:p>
+    <w:p>
+      <w:pPr>
+        <w:rPr>
+          <w:lang w:val="en-US"/>
+        </w:rPr>
+      </w:pPr>
+      <w:r>
+        <w:rPr>
+          <w:lang w:val="en-US"/>
+        </w:rPr>
+        <w:t>The AttackAction class will be modified, to implement characteristics specific to the Zombie’s bite attack. It will do this by checking the verb associated with the weapon when an attack is made; if IntrinsicWeapon.verb() == “bites”, a lower hit chance will be factored into the attack roll, via if/else switch.</w:t>
+      </w:r>
+    </w:p>
+    <w:p>
+      <w:pPr>
+        <w:rPr>
+          <w:lang w:val="en-US"/>
+        </w:rPr>
+      </w:pPr>
+      <w:r>
+        <w:rPr>
+          <w:lang w:val="en-US"/>
+        </w:rPr>
+        <w:t>The same IntrinsicWeapon.verb() == “bites” check will also determine whether a successfully landed attack restores health. If the attack lands and the verb check is successful, the bite will execute actor.heal(5) to heal the zombie.</w:t>
+      </w:r>
+    </w:p>
+    <w:p>
+      <w:pPr>
+        <w:rPr>
+          <w:lang w:val="en-US"/>
+        </w:rPr>
+      </w:pPr>
+    </w:p>
+    <w:p>
+      <w:pPr>
+        <w:ind w:firstLine="720"/>
+        <w:rPr>
+          <w:lang w:val="en-US"/>
+        </w:rPr>
+      </w:pPr>
+      <w:r>
+        <w:rPr>
+          <w:lang w:val="en-US"/>
+        </w:rPr>
+        <w:t>Implementing Zombie Weapon Pickup</w:t>
+      </w:r>
+    </w:p>
+    <w:p>
+      <w:pPr>
+        <w:rPr>
+          <w:lang w:val="en-US"/>
+        </w:rPr>
+      </w:pPr>
+      <w:r>
+        <w:rPr>
+          <w:lang w:val="en-US"/>
+        </w:rPr>
+        <w:t xml:space="preserve"> </w:t>
+      </w:r>
+      <w:r>
+        <w:rPr>
+          <w:lang w:val="en-US"/>
+        </w:rPr>
+        <w:t>All features described in this segment are depicted in Class Diagram – Zombie</w:t>
+      </w:r>
+      <w:r>
+        <w:rPr>
+          <w:lang w:val="en-US"/>
+        </w:rPr>
+        <w:t xml:space="preserve"> and Sequence Diagram – Zombie Pick Up Weapon</w:t>
+      </w:r>
+      <w:r>
+        <w:rPr>
+          <w:lang w:val="en-US"/>
+        </w:rPr>
+        <w:t>.</w:t>
+      </w:r>
+    </w:p>
+    <w:p>
+      <w:pPr>
+        <w:rPr>
+          <w:lang w:val="en-US"/>
+        </w:rPr>
+      </w:pPr>
+      <w:r>
+        <w:rPr>
+          <w:lang w:val="en-US"/>
+        </w:rPr>
+        <w:t>To</w:t>
+      </w:r>
+      <w:r>
+        <w:rPr>
+          <w:lang w:val="en-US"/>
+        </w:rPr>
+        <w:t xml:space="preserve"> accommodate Zombies picking up weapons, a new behavior class named PickUpBehavior will be added to the Zombie class behaviors ArrayList.</w:t>
+      </w:r>
+    </w:p>
+    <w:p>
+      <w:pPr>
+        <w:rPr>
+          <w:lang w:val="en-US"/>
+        </w:rPr>
+      </w:pPr>
+      <w:r>
+        <w:rPr>
+          <w:lang w:val="en-US"/>
+        </w:rPr>
+        <w:t>PickUpBehavior will first check that the Zombie has arms, by checking the zombieArms variable in the Zombie object making the attack.</w:t>
+      </w:r>
+    </w:p>
+    <w:p>
+      <w:pPr>
+        <w:rPr>
+          <w:lang w:val="en-US"/>
+        </w:rPr>
+      </w:pPr>
+      <w:r>
+        <w:rPr>
+          <w:lang w:val="en-US"/>
+        </w:rPr>
+        <w:t>The presence of a weapon on the ground that is eligible to be picked up must then be</w:t>
+      </w:r>
+      <w:r>
+        <w:rPr>
+          <w:lang w:val="en-US"/>
+        </w:rPr>
+        <w:t xml:space="preserve"> checked.</w:t>
       </w:r>
     </w:p>
     <w:sectPr>

</xml_diff>

<commit_message>
Zombie Attacks done, writing up Zombie Dismemberment
</commit_message>
<xml_diff>
--- a/design-docs/Paul - Design Rationale.docx
+++ b/design-docs/Paul - Design Rationale.docx
@@ -84,8 +84,46 @@
         <w:rPr>
           <w:lang w:val="en-US"/>
         </w:rPr>
-        <w:t>The Zombie Bite feature may be added by modifying the Zombie Class method getIntrinsicWeapon(). A probability check can be added that, if successful, will return a new IntrinsicWeapon(</w:t>
-      </w:r>
+        <w:t xml:space="preserve">The Zombie Bite feature may be added by modifying the Zombie Class method </w:t>
+      </w:r>
+      <w:proofErr w:type="spellStart"/>
+      <w:proofErr w:type="gramStart"/>
+      <w:r>
+        <w:rPr>
+          <w:lang w:val="en-US"/>
+        </w:rPr>
+        <w:t>getIntrinsicWeapon</w:t>
+      </w:r>
+      <w:proofErr w:type="spellEnd"/>
+      <w:r>
+        <w:rPr>
+          <w:lang w:val="en-US"/>
+        </w:rPr>
+        <w:t>(</w:t>
+      </w:r>
+      <w:proofErr w:type="gramEnd"/>
+      <w:r>
+        <w:rPr>
+          <w:lang w:val="en-US"/>
+        </w:rPr>
+        <w:t xml:space="preserve">). A probability check can be added that, if successful, will return a new </w:t>
+      </w:r>
+      <w:proofErr w:type="spellStart"/>
+      <w:proofErr w:type="gramStart"/>
+      <w:r>
+        <w:rPr>
+          <w:lang w:val="en-US"/>
+        </w:rPr>
+        <w:t>IntrinsicWeapon</w:t>
+      </w:r>
+      <w:proofErr w:type="spellEnd"/>
+      <w:r>
+        <w:rPr>
+          <w:lang w:val="en-US"/>
+        </w:rPr>
+        <w:t>(</w:t>
+      </w:r>
+      <w:proofErr w:type="gramEnd"/>
       <w:r>
         <w:rPr>
           <w:lang w:val="en-US"/>
@@ -96,7 +134,21 @@
         <w:rPr>
           <w:lang w:val="en-US"/>
         </w:rPr>
-        <w:t xml:space="preserve"> instead of the default IntrinsicWeapon already written</w:t>
+        <w:t xml:space="preserve"> instead of the default </w:t>
+      </w:r>
+      <w:proofErr w:type="spellStart"/>
+      <w:r>
+        <w:rPr>
+          <w:lang w:val="en-US"/>
+        </w:rPr>
+        <w:t>IntrinsicWeapon</w:t>
+      </w:r>
+      <w:proofErr w:type="spellEnd"/>
+      <w:r>
+        <w:rPr>
+          <w:lang w:val="en-US"/>
+        </w:rPr>
+        <w:t xml:space="preserve"> already written</w:t>
       </w:r>
       <w:r>
         <w:rPr>
@@ -134,33 +186,105 @@
         <w:rPr>
           <w:lang w:val="en-US"/>
         </w:rPr>
-        <w:t>how many arms the Zombie has. This can be done by checking the value of the zombieArms variable in the Zombie object making the attack.</w:t>
-      </w:r>
-    </w:p>
-    <w:p>
-      <w:pPr>
-        <w:rPr>
-          <w:lang w:val="en-US"/>
-        </w:rPr>
-      </w:pPr>
-      <w:r>
-        <w:rPr>
-          <w:lang w:val="en-US"/>
-        </w:rPr>
-        <w:t>The AttackAction class will be modified, to implement characteristics specific to the Zombie’s bite attack. It will do this by checking the verb associated with the weapon when an attack is made; if IntrinsicWeapon.verb() == “bites”, a lower hit chance will be factored into the attack roll, via if/else switch.</w:t>
-      </w:r>
-    </w:p>
-    <w:p>
-      <w:pPr>
-        <w:rPr>
-          <w:lang w:val="en-US"/>
-        </w:rPr>
-      </w:pPr>
-      <w:r>
-        <w:rPr>
-          <w:lang w:val="en-US"/>
-        </w:rPr>
-        <w:t>The same IntrinsicWeapon.verb() == “bites” check will also determine whether a successfully landed attack restores health. If the attack lands and the verb check is successful, the bite will execute actor.heal(5) to heal the zombie.</w:t>
+        <w:t xml:space="preserve">how many arms the Zombie has. This can be done by checking the value of the </w:t>
+      </w:r>
+      <w:proofErr w:type="spellStart"/>
+      <w:r>
+        <w:rPr>
+          <w:lang w:val="en-US"/>
+        </w:rPr>
+        <w:t>zombieArms</w:t>
+      </w:r>
+      <w:proofErr w:type="spellEnd"/>
+      <w:r>
+        <w:rPr>
+          <w:lang w:val="en-US"/>
+        </w:rPr>
+        <w:t xml:space="preserve"> variable in the Zombie object making the attack.</w:t>
+      </w:r>
+    </w:p>
+    <w:p>
+      <w:pPr>
+        <w:rPr>
+          <w:lang w:val="en-US"/>
+        </w:rPr>
+      </w:pPr>
+      <w:r>
+        <w:rPr>
+          <w:lang w:val="en-US"/>
+        </w:rPr>
+        <w:t xml:space="preserve">The </w:t>
+      </w:r>
+      <w:proofErr w:type="spellStart"/>
+      <w:r>
+        <w:rPr>
+          <w:lang w:val="en-US"/>
+        </w:rPr>
+        <w:t>AttackAction</w:t>
+      </w:r>
+      <w:proofErr w:type="spellEnd"/>
+      <w:r>
+        <w:rPr>
+          <w:lang w:val="en-US"/>
+        </w:rPr>
+        <w:t xml:space="preserve"> class will be modified, to implement characteristics specific to the Zombie’s bite attack. It will do this by checking the verb associated with the weapon when an attack is made; if </w:t>
+      </w:r>
+      <w:proofErr w:type="spellStart"/>
+      <w:r>
+        <w:rPr>
+          <w:lang w:val="en-US"/>
+        </w:rPr>
+        <w:t>IntrinsicWeapon.verb</w:t>
+      </w:r>
+      <w:proofErr w:type="spellEnd"/>
+      <w:r>
+        <w:rPr>
+          <w:lang w:val="en-US"/>
+        </w:rPr>
+        <w:t>() == “bites”, a lower hit chance will be factored into the attack roll, via if/else switch.</w:t>
+      </w:r>
+    </w:p>
+    <w:p>
+      <w:pPr>
+        <w:rPr>
+          <w:lang w:val="en-US"/>
+        </w:rPr>
+      </w:pPr>
+      <w:r>
+        <w:rPr>
+          <w:lang w:val="en-US"/>
+        </w:rPr>
+        <w:t xml:space="preserve">The same </w:t>
+      </w:r>
+      <w:proofErr w:type="spellStart"/>
+      <w:r>
+        <w:rPr>
+          <w:lang w:val="en-US"/>
+        </w:rPr>
+        <w:t>IntrinsicWeapon.verb</w:t>
+      </w:r>
+      <w:proofErr w:type="spellEnd"/>
+      <w:r>
+        <w:rPr>
+          <w:lang w:val="en-US"/>
+        </w:rPr>
+        <w:t xml:space="preserve">() == “bites” check will also determine whether a successfully landed attack restores health. If the attack lands and the verb check is successful, the bite will execute </w:t>
+      </w:r>
+      <w:proofErr w:type="spellStart"/>
+      <w:proofErr w:type="gramStart"/>
+      <w:r>
+        <w:rPr>
+          <w:lang w:val="en-US"/>
+        </w:rPr>
+        <w:t>actor.heal</w:t>
+      </w:r>
+      <w:proofErr w:type="spellEnd"/>
+      <w:proofErr w:type="gramEnd"/>
+      <w:r>
+        <w:rPr>
+          <w:lang w:val="en-US"/>
+        </w:rPr>
+        <w:t>(5) to heal the zombie.</w:t>
       </w:r>
     </w:p>
     <w:p>
@@ -231,20 +355,118 @@
         <w:rPr>
           <w:lang w:val="en-US"/>
         </w:rPr>
-        <w:t xml:space="preserve"> accommodate Zombies picking up weapons, a new behavior class named PickUpBehavior will be added to the Zombie class behaviors ArrayList.</w:t>
-      </w:r>
-    </w:p>
-    <w:p>
-      <w:pPr>
-        <w:rPr>
-          <w:lang w:val="en-US"/>
-        </w:rPr>
-      </w:pPr>
-      <w:r>
-        <w:rPr>
-          <w:lang w:val="en-US"/>
-        </w:rPr>
-        <w:t>PickUpBehavior will first check that the Zombie has arms, by checking the zombieArms variable in the Zombie object making the attack.</w:t>
+        <w:t xml:space="preserve"> accommodate Zombies picking up weapons, a new behavior class named </w:t>
+      </w:r>
+      <w:proofErr w:type="spellStart"/>
+      <w:r>
+        <w:rPr>
+          <w:lang w:val="en-US"/>
+        </w:rPr>
+        <w:t>PickUpBehavior</w:t>
+      </w:r>
+      <w:proofErr w:type="spellEnd"/>
+      <w:r>
+        <w:rPr>
+          <w:lang w:val="en-US"/>
+        </w:rPr>
+        <w:t xml:space="preserve"> will be added to the Zombie class behaviors </w:t>
+      </w:r>
+      <w:proofErr w:type="spellStart"/>
+      <w:r>
+        <w:rPr>
+          <w:lang w:val="en-US"/>
+        </w:rPr>
+        <w:t>ArrayList</w:t>
+      </w:r>
+      <w:proofErr w:type="spellEnd"/>
+      <w:r>
+        <w:rPr>
+          <w:lang w:val="en-US"/>
+        </w:rPr>
+        <w:t>.</w:t>
+      </w:r>
+      <w:r>
+        <w:rPr>
+          <w:lang w:val="en-US"/>
+        </w:rPr>
+        <w:t xml:space="preserve"> This behavior will be lower priority than </w:t>
+      </w:r>
+      <w:proofErr w:type="spellStart"/>
+      <w:r>
+        <w:rPr>
+          <w:lang w:val="en-US"/>
+        </w:rPr>
+        <w:t>AttackBehavior</w:t>
+      </w:r>
+      <w:proofErr w:type="spellEnd"/>
+      <w:r>
+        <w:rPr>
+          <w:lang w:val="en-US"/>
+        </w:rPr>
+        <w:t xml:space="preserve">, but higher than </w:t>
+      </w:r>
+      <w:proofErr w:type="spellStart"/>
+      <w:r>
+        <w:rPr>
+          <w:lang w:val="en-US"/>
+        </w:rPr>
+        <w:t>HuntBehavior</w:t>
+      </w:r>
+      <w:proofErr w:type="spellEnd"/>
+      <w:r>
+        <w:rPr>
+          <w:lang w:val="en-US"/>
+        </w:rPr>
+        <w:t xml:space="preserve"> or </w:t>
+      </w:r>
+      <w:proofErr w:type="spellStart"/>
+      <w:r>
+        <w:rPr>
+          <w:lang w:val="en-US"/>
+        </w:rPr>
+        <w:t>WanderBehavior</w:t>
+      </w:r>
+      <w:proofErr w:type="spellEnd"/>
+      <w:r>
+        <w:rPr>
+          <w:lang w:val="en-US"/>
+        </w:rPr>
+        <w:t>.</w:t>
+      </w:r>
+    </w:p>
+    <w:p>
+      <w:pPr>
+        <w:rPr>
+          <w:lang w:val="en-US"/>
+        </w:rPr>
+      </w:pPr>
+      <w:proofErr w:type="spellStart"/>
+      <w:r>
+        <w:rPr>
+          <w:lang w:val="en-US"/>
+        </w:rPr>
+        <w:t>PickUpBehavior</w:t>
+      </w:r>
+      <w:proofErr w:type="spellEnd"/>
+      <w:r>
+        <w:rPr>
+          <w:lang w:val="en-US"/>
+        </w:rPr>
+        <w:t xml:space="preserve"> will first check that the Zombie has arms, by checking the </w:t>
+      </w:r>
+      <w:proofErr w:type="spellStart"/>
+      <w:r>
+        <w:rPr>
+          <w:lang w:val="en-US"/>
+        </w:rPr>
+        <w:t>zombieArms</w:t>
+      </w:r>
+      <w:proofErr w:type="spellEnd"/>
+      <w:r>
+        <w:rPr>
+          <w:lang w:val="en-US"/>
+        </w:rPr>
+        <w:t xml:space="preserve"> variable in the Zombie object making the attack.</w:t>
       </w:r>
     </w:p>
     <w:p>
@@ -265,6 +487,240 @@
         </w:rPr>
         <w:t xml:space="preserve"> checked.</w:t>
       </w:r>
+      <w:r>
+        <w:rPr>
+          <w:lang w:val="en-US"/>
+        </w:rPr>
+        <w:t xml:space="preserve"> This can be done by using </w:t>
+      </w:r>
+      <w:proofErr w:type="spellStart"/>
+      <w:r>
+        <w:rPr>
+          <w:lang w:val="en-US"/>
+        </w:rPr>
+        <w:t>map.LocationOf</w:t>
+      </w:r>
+      <w:proofErr w:type="spellEnd"/>
+      <w:r>
+        <w:rPr>
+          <w:lang w:val="en-US"/>
+        </w:rPr>
+        <w:t xml:space="preserve">(zombie) to get the zombie’s current map location, then calling </w:t>
+      </w:r>
+      <w:proofErr w:type="spellStart"/>
+      <w:r>
+        <w:rPr>
+          <w:lang w:val="en-US"/>
+        </w:rPr>
+        <w:t>getItems</w:t>
+      </w:r>
+      <w:proofErr w:type="spellEnd"/>
+      <w:r>
+        <w:rPr>
+          <w:lang w:val="en-US"/>
+        </w:rPr>
+        <w:t xml:space="preserve">() on that location to fetch all items on the ground at that location, then calling </w:t>
+      </w:r>
+      <w:proofErr w:type="spellStart"/>
+      <w:r>
+        <w:rPr>
+          <w:lang w:val="en-US"/>
+        </w:rPr>
+        <w:t>item.asWeapon</w:t>
+      </w:r>
+      <w:proofErr w:type="spellEnd"/>
+      <w:r>
+        <w:rPr>
+          <w:lang w:val="en-US"/>
+        </w:rPr>
+        <w:t>() to check the item’s status as a weapon.</w:t>
+      </w:r>
+      <w:r>
+        <w:rPr>
+          <w:lang w:val="en-US"/>
+        </w:rPr>
+        <w:br/>
+      </w:r>
+      <w:r>
+        <w:rPr>
+          <w:lang w:val="en-US"/>
+        </w:rPr>
+        <w:br/>
+        <w:t xml:space="preserve">If there is a valid Weapon on the ground in the same location as the zombie, </w:t>
+      </w:r>
+      <w:proofErr w:type="spellStart"/>
+      <w:r>
+        <w:rPr>
+          <w:lang w:val="en-US"/>
+        </w:rPr>
+        <w:t>PickUpBehavior</w:t>
+      </w:r>
+      <w:proofErr w:type="spellEnd"/>
+      <w:r>
+        <w:rPr>
+          <w:lang w:val="en-US"/>
+        </w:rPr>
+        <w:t xml:space="preserve"> will return a </w:t>
+      </w:r>
+      <w:proofErr w:type="spellStart"/>
+      <w:r>
+        <w:rPr>
+          <w:lang w:val="en-US"/>
+        </w:rPr>
+        <w:t>pickUpItemAction</w:t>
+      </w:r>
+      <w:proofErr w:type="spellEnd"/>
+      <w:r>
+        <w:rPr>
+          <w:lang w:val="en-US"/>
+        </w:rPr>
+        <w:t xml:space="preserve"> for that Weapon, which Zombie will then execute.</w:t>
+      </w:r>
+    </w:p>
+    <w:p>
+      <w:pPr>
+        <w:rPr>
+          <w:lang w:val="en-US"/>
+        </w:rPr>
+      </w:pPr>
+    </w:p>
+    <w:p>
+      <w:pPr>
+        <w:rPr>
+          <w:lang w:val="en-US"/>
+        </w:rPr>
+      </w:pPr>
+      <w:r>
+        <w:rPr>
+          <w:lang w:val="en-US"/>
+        </w:rPr>
+        <w:tab/>
+        <w:t>Implementing Zombie Moan</w:t>
+      </w:r>
+    </w:p>
+    <w:p>
+      <w:pPr>
+        <w:rPr>
+          <w:lang w:val="en-US"/>
+        </w:rPr>
+      </w:pPr>
+      <w:r>
+        <w:rPr>
+          <w:lang w:val="en-US"/>
+        </w:rPr>
+        <w:lastRenderedPageBreak/>
+        <w:t>Every time</w:t>
+      </w:r>
+      <w:r>
+        <w:rPr>
+          <w:lang w:val="en-US"/>
+        </w:rPr>
+        <w:t xml:space="preserve"> </w:t>
+      </w:r>
+      <w:proofErr w:type="gramStart"/>
+      <w:r>
+        <w:rPr>
+          <w:lang w:val="en-US"/>
+        </w:rPr>
+        <w:t xml:space="preserve">the </w:t>
+      </w:r>
+      <w:r>
+        <w:rPr>
+          <w:lang w:val="en-US"/>
+        </w:rPr>
+        <w:t xml:space="preserve"> </w:t>
+      </w:r>
+      <w:proofErr w:type="spellStart"/>
+      <w:r>
+        <w:rPr>
+          <w:lang w:val="en-US"/>
+        </w:rPr>
+        <w:t>playTurn</w:t>
+      </w:r>
+      <w:proofErr w:type="spellEnd"/>
+      <w:proofErr w:type="gramEnd"/>
+      <w:r>
+        <w:rPr>
+          <w:lang w:val="en-US"/>
+        </w:rPr>
+        <w:t xml:space="preserve"> method in Zombie</w:t>
+      </w:r>
+      <w:r>
+        <w:rPr>
+          <w:lang w:val="en-US"/>
+        </w:rPr>
+        <w:t xml:space="preserve"> is called, </w:t>
+      </w:r>
+      <w:r>
+        <w:rPr>
+          <w:lang w:val="en-US"/>
+        </w:rPr>
+        <w:t xml:space="preserve">before the program loops over the Behavior </w:t>
+      </w:r>
+      <w:proofErr w:type="spellStart"/>
+      <w:r>
+        <w:rPr>
+          <w:lang w:val="en-US"/>
+        </w:rPr>
+        <w:t>ArrayList</w:t>
+      </w:r>
+      <w:proofErr w:type="spellEnd"/>
+      <w:r>
+        <w:rPr>
+          <w:lang w:val="en-US"/>
+        </w:rPr>
+        <w:t>, a random probability will return a 10% chance that the system prints a zombie moan.</w:t>
+      </w:r>
+    </w:p>
+    <w:p>
+      <w:pPr>
+        <w:jc w:val="center"/>
+        <w:rPr>
+          <w:lang w:val="en-US"/>
+        </w:rPr>
+      </w:pPr>
+    </w:p>
+    <w:p>
+      <w:pPr>
+        <w:jc w:val="center"/>
+        <w:rPr>
+          <w:lang w:val="en-US"/>
+        </w:rPr>
+      </w:pPr>
+      <w:r>
+        <w:rPr>
+          <w:lang w:val="en-US"/>
+        </w:rPr>
+        <w:t>BEATING UP THE ZOMBIES</w:t>
+      </w:r>
+    </w:p>
+    <w:p>
+      <w:pPr>
+        <w:rPr>
+          <w:lang w:val="en-US"/>
+        </w:rPr>
+      </w:pPr>
+    </w:p>
+    <w:p>
+      <w:pPr>
+        <w:rPr>
+          <w:lang w:val="en-US"/>
+        </w:rPr>
+      </w:pPr>
+      <w:r>
+        <w:rPr>
+          <w:lang w:val="en-US"/>
+        </w:rPr>
+        <w:tab/>
+        <w:t>Implementing Zombie dismemberment</w:t>
+      </w:r>
+    </w:p>
+    <w:p>
+      <w:pPr>
+        <w:rPr>
+          <w:lang w:val="en-US"/>
+        </w:rPr>
+      </w:pPr>
     </w:p>
     <w:sectPr>
       <w:pgSz w:w="11906" w:h="16838"/>

</xml_diff>

<commit_message>
Further updates to 'beating up the zombies' section of report
</commit_message>
<xml_diff>
--- a/design-docs/Paul - Design Rationale.docx
+++ b/design-docs/Paul - Design Rationale.docx
@@ -84,46 +84,8 @@
         <w:rPr>
           <w:lang w:val="en-US"/>
         </w:rPr>
-        <w:t xml:space="preserve">The Zombie Bite feature may be added by modifying the Zombie Class method </w:t>
-      </w:r>
-      <w:proofErr w:type="spellStart"/>
-      <w:proofErr w:type="gramStart"/>
-      <w:r>
-        <w:rPr>
-          <w:lang w:val="en-US"/>
-        </w:rPr>
-        <w:t>getIntrinsicWeapon</w:t>
-      </w:r>
-      <w:proofErr w:type="spellEnd"/>
-      <w:r>
-        <w:rPr>
-          <w:lang w:val="en-US"/>
-        </w:rPr>
-        <w:t>(</w:t>
-      </w:r>
-      <w:proofErr w:type="gramEnd"/>
-      <w:r>
-        <w:rPr>
-          <w:lang w:val="en-US"/>
-        </w:rPr>
-        <w:t xml:space="preserve">). A probability check can be added that, if successful, will return a new </w:t>
-      </w:r>
-      <w:proofErr w:type="spellStart"/>
-      <w:proofErr w:type="gramStart"/>
-      <w:r>
-        <w:rPr>
-          <w:lang w:val="en-US"/>
-        </w:rPr>
-        <w:t>IntrinsicWeapon</w:t>
-      </w:r>
-      <w:proofErr w:type="spellEnd"/>
-      <w:r>
-        <w:rPr>
-          <w:lang w:val="en-US"/>
-        </w:rPr>
-        <w:t>(</w:t>
-      </w:r>
-      <w:proofErr w:type="gramEnd"/>
+        <w:t>The Zombie Bite feature may be added by modifying the Zombie Class method getIntrinsicWeapon(). A probability check can be added that, if successful, will return a new IntrinsicWeapon(</w:t>
+      </w:r>
       <w:r>
         <w:rPr>
           <w:lang w:val="en-US"/>
@@ -134,21 +96,7 @@
         <w:rPr>
           <w:lang w:val="en-US"/>
         </w:rPr>
-        <w:t xml:space="preserve"> instead of the default </w:t>
-      </w:r>
-      <w:proofErr w:type="spellStart"/>
-      <w:r>
-        <w:rPr>
-          <w:lang w:val="en-US"/>
-        </w:rPr>
-        <w:t>IntrinsicWeapon</w:t>
-      </w:r>
-      <w:proofErr w:type="spellEnd"/>
-      <w:r>
-        <w:rPr>
-          <w:lang w:val="en-US"/>
-        </w:rPr>
-        <w:t xml:space="preserve"> already written</w:t>
+        <w:t xml:space="preserve"> instead of the default IntrinsicWeapon already written</w:t>
       </w:r>
       <w:r>
         <w:rPr>
@@ -186,105 +134,39 @@
         <w:rPr>
           <w:lang w:val="en-US"/>
         </w:rPr>
-        <w:t xml:space="preserve">how many arms the Zombie has. This can be done by checking the value of the </w:t>
-      </w:r>
-      <w:proofErr w:type="spellStart"/>
-      <w:r>
-        <w:rPr>
-          <w:lang w:val="en-US"/>
-        </w:rPr>
-        <w:t>zombieArms</w:t>
-      </w:r>
-      <w:proofErr w:type="spellEnd"/>
-      <w:r>
-        <w:rPr>
-          <w:lang w:val="en-US"/>
-        </w:rPr>
-        <w:t xml:space="preserve"> variable in the Zombie object making the attack.</w:t>
-      </w:r>
-    </w:p>
-    <w:p>
-      <w:pPr>
-        <w:rPr>
-          <w:lang w:val="en-US"/>
-        </w:rPr>
-      </w:pPr>
-      <w:r>
-        <w:rPr>
-          <w:lang w:val="en-US"/>
-        </w:rPr>
-        <w:t xml:space="preserve">The </w:t>
-      </w:r>
-      <w:proofErr w:type="spellStart"/>
-      <w:r>
-        <w:rPr>
-          <w:lang w:val="en-US"/>
-        </w:rPr>
-        <w:t>AttackAction</w:t>
-      </w:r>
-      <w:proofErr w:type="spellEnd"/>
-      <w:r>
-        <w:rPr>
-          <w:lang w:val="en-US"/>
-        </w:rPr>
-        <w:t xml:space="preserve"> class will be modified, to implement characteristics specific to the Zombie’s bite attack. It will do this by checking the verb associated with the weapon when an attack is made; if </w:t>
-      </w:r>
-      <w:proofErr w:type="spellStart"/>
-      <w:r>
-        <w:rPr>
-          <w:lang w:val="en-US"/>
-        </w:rPr>
-        <w:t>IntrinsicWeapon.verb</w:t>
-      </w:r>
-      <w:proofErr w:type="spellEnd"/>
-      <w:r>
-        <w:rPr>
-          <w:lang w:val="en-US"/>
-        </w:rPr>
-        <w:t>() == “bites”, a lower hit chance will be factored into the attack roll, via if/else switch.</w:t>
-      </w:r>
-    </w:p>
-    <w:p>
-      <w:pPr>
-        <w:rPr>
-          <w:lang w:val="en-US"/>
-        </w:rPr>
-      </w:pPr>
-      <w:r>
-        <w:rPr>
-          <w:lang w:val="en-US"/>
-        </w:rPr>
-        <w:t xml:space="preserve">The same </w:t>
-      </w:r>
-      <w:proofErr w:type="spellStart"/>
-      <w:r>
-        <w:rPr>
-          <w:lang w:val="en-US"/>
-        </w:rPr>
-        <w:t>IntrinsicWeapon.verb</w:t>
-      </w:r>
-      <w:proofErr w:type="spellEnd"/>
-      <w:r>
-        <w:rPr>
-          <w:lang w:val="en-US"/>
-        </w:rPr>
-        <w:t xml:space="preserve">() == “bites” check will also determine whether a successfully landed attack restores health. If the attack lands and the verb check is successful, the bite will execute </w:t>
-      </w:r>
-      <w:proofErr w:type="spellStart"/>
-      <w:proofErr w:type="gramStart"/>
-      <w:r>
-        <w:rPr>
-          <w:lang w:val="en-US"/>
-        </w:rPr>
-        <w:t>actor.heal</w:t>
-      </w:r>
-      <w:proofErr w:type="spellEnd"/>
-      <w:proofErr w:type="gramEnd"/>
-      <w:r>
-        <w:rPr>
-          <w:lang w:val="en-US"/>
-        </w:rPr>
-        <w:t>(5) to heal the zombie.</w:t>
+        <w:t>how many arms the Zombie has. This can be done by checking the value of the zombieArms variable in the Zombie object making the attack.</w:t>
+      </w:r>
+      <w:r>
+        <w:rPr>
+          <w:lang w:val="en-US"/>
+        </w:rPr>
+        <w:t xml:space="preserve"> zombieArms is described in detail later in this document.</w:t>
+      </w:r>
+    </w:p>
+    <w:p>
+      <w:pPr>
+        <w:rPr>
+          <w:lang w:val="en-US"/>
+        </w:rPr>
+      </w:pPr>
+      <w:r>
+        <w:rPr>
+          <w:lang w:val="en-US"/>
+        </w:rPr>
+        <w:t>The AttackAction class will be modified, to implement characteristics specific to the Zombie’s bite attack. It will do this by checking the verb associated with the weapon when an attack is made; if IntrinsicWeapon.verb() == “bites”, a lower hit chance will be factored into the attack roll, via if/else switch.</w:t>
+      </w:r>
+    </w:p>
+    <w:p>
+      <w:pPr>
+        <w:rPr>
+          <w:lang w:val="en-US"/>
+        </w:rPr>
+      </w:pPr>
+      <w:r>
+        <w:rPr>
+          <w:lang w:val="en-US"/>
+        </w:rPr>
+        <w:t>The same IntrinsicWeapon.verb() == “bites” check will also determine whether a successfully landed attack restores health. If the attack lands and the verb check is successful, the bite will execute actor.heal(5) to heal the zombie.</w:t>
       </w:r>
     </w:p>
     <w:p>
@@ -318,12 +200,6 @@
         <w:rPr>
           <w:lang w:val="en-US"/>
         </w:rPr>
-        <w:t xml:space="preserve"> </w:t>
-      </w:r>
-      <w:r>
-        <w:rPr>
-          <w:lang w:val="en-US"/>
-        </w:rPr>
         <w:t>All features described in this segment are depicted in Class Diagram – Zombie</w:t>
       </w:r>
       <w:r>
@@ -355,118 +231,26 @@
         <w:rPr>
           <w:lang w:val="en-US"/>
         </w:rPr>
-        <w:t xml:space="preserve"> accommodate Zombies picking up weapons, a new behavior class named </w:t>
-      </w:r>
-      <w:proofErr w:type="spellStart"/>
-      <w:r>
-        <w:rPr>
-          <w:lang w:val="en-US"/>
-        </w:rPr>
-        <w:t>PickUpBehavior</w:t>
-      </w:r>
-      <w:proofErr w:type="spellEnd"/>
-      <w:r>
-        <w:rPr>
-          <w:lang w:val="en-US"/>
-        </w:rPr>
-        <w:t xml:space="preserve"> will be added to the Zombie class behaviors </w:t>
-      </w:r>
-      <w:proofErr w:type="spellStart"/>
-      <w:r>
-        <w:rPr>
-          <w:lang w:val="en-US"/>
-        </w:rPr>
-        <w:t>ArrayList</w:t>
-      </w:r>
-      <w:proofErr w:type="spellEnd"/>
-      <w:r>
-        <w:rPr>
-          <w:lang w:val="en-US"/>
-        </w:rPr>
-        <w:t>.</w:t>
-      </w:r>
-      <w:r>
-        <w:rPr>
-          <w:lang w:val="en-US"/>
-        </w:rPr>
-        <w:t xml:space="preserve"> This behavior will be lower priority than </w:t>
-      </w:r>
-      <w:proofErr w:type="spellStart"/>
-      <w:r>
-        <w:rPr>
-          <w:lang w:val="en-US"/>
-        </w:rPr>
-        <w:t>AttackBehavior</w:t>
-      </w:r>
-      <w:proofErr w:type="spellEnd"/>
-      <w:r>
-        <w:rPr>
-          <w:lang w:val="en-US"/>
-        </w:rPr>
-        <w:t xml:space="preserve">, but higher than </w:t>
-      </w:r>
-      <w:proofErr w:type="spellStart"/>
-      <w:r>
-        <w:rPr>
-          <w:lang w:val="en-US"/>
-        </w:rPr>
-        <w:t>HuntBehavior</w:t>
-      </w:r>
-      <w:proofErr w:type="spellEnd"/>
-      <w:r>
-        <w:rPr>
-          <w:lang w:val="en-US"/>
-        </w:rPr>
-        <w:t xml:space="preserve"> or </w:t>
-      </w:r>
-      <w:proofErr w:type="spellStart"/>
-      <w:r>
-        <w:rPr>
-          <w:lang w:val="en-US"/>
-        </w:rPr>
-        <w:t>WanderBehavior</w:t>
-      </w:r>
-      <w:proofErr w:type="spellEnd"/>
-      <w:r>
-        <w:rPr>
-          <w:lang w:val="en-US"/>
-        </w:rPr>
-        <w:t>.</w:t>
-      </w:r>
-    </w:p>
-    <w:p>
-      <w:pPr>
-        <w:rPr>
-          <w:lang w:val="en-US"/>
-        </w:rPr>
-      </w:pPr>
-      <w:proofErr w:type="spellStart"/>
-      <w:r>
-        <w:rPr>
-          <w:lang w:val="en-US"/>
-        </w:rPr>
-        <w:t>PickUpBehavior</w:t>
-      </w:r>
-      <w:proofErr w:type="spellEnd"/>
-      <w:r>
-        <w:rPr>
-          <w:lang w:val="en-US"/>
-        </w:rPr>
-        <w:t xml:space="preserve"> will first check that the Zombie has arms, by checking the </w:t>
-      </w:r>
-      <w:proofErr w:type="spellStart"/>
-      <w:r>
-        <w:rPr>
-          <w:lang w:val="en-US"/>
-        </w:rPr>
-        <w:t>zombieArms</w:t>
-      </w:r>
-      <w:proofErr w:type="spellEnd"/>
-      <w:r>
-        <w:rPr>
-          <w:lang w:val="en-US"/>
-        </w:rPr>
-        <w:t xml:space="preserve"> variable in the Zombie object making the attack.</w:t>
+        <w:t xml:space="preserve"> accommodate Zombies picking up weapons, a new behavior class named PickUpBehavior will be added to the Zombie class behaviors ArrayList.</w:t>
+      </w:r>
+      <w:r>
+        <w:rPr>
+          <w:lang w:val="en-US"/>
+        </w:rPr>
+        <w:t xml:space="preserve"> This behavior will be lower priority than AttackBehavior, but higher than HuntBehavior or WanderBehavior.</w:t>
+      </w:r>
+    </w:p>
+    <w:p>
+      <w:pPr>
+        <w:rPr>
+          <w:lang w:val="en-US"/>
+        </w:rPr>
+      </w:pPr>
+      <w:r>
+        <w:rPr>
+          <w:lang w:val="en-US"/>
+        </w:rPr>
+        <w:t>PickUpBehavior will first check that the Zombie has arms, by checking the zombieArms variable in the Zombie object making the attack.</w:t>
       </w:r>
     </w:p>
     <w:p>
@@ -491,49 +275,7 @@
         <w:rPr>
           <w:lang w:val="en-US"/>
         </w:rPr>
-        <w:t xml:space="preserve"> This can be done by using </w:t>
-      </w:r>
-      <w:proofErr w:type="spellStart"/>
-      <w:r>
-        <w:rPr>
-          <w:lang w:val="en-US"/>
-        </w:rPr>
-        <w:t>map.LocationOf</w:t>
-      </w:r>
-      <w:proofErr w:type="spellEnd"/>
-      <w:r>
-        <w:rPr>
-          <w:lang w:val="en-US"/>
-        </w:rPr>
-        <w:t xml:space="preserve">(zombie) to get the zombie’s current map location, then calling </w:t>
-      </w:r>
-      <w:proofErr w:type="spellStart"/>
-      <w:r>
-        <w:rPr>
-          <w:lang w:val="en-US"/>
-        </w:rPr>
-        <w:t>getItems</w:t>
-      </w:r>
-      <w:proofErr w:type="spellEnd"/>
-      <w:r>
-        <w:rPr>
-          <w:lang w:val="en-US"/>
-        </w:rPr>
-        <w:t xml:space="preserve">() on that location to fetch all items on the ground at that location, then calling </w:t>
-      </w:r>
-      <w:proofErr w:type="spellStart"/>
-      <w:r>
-        <w:rPr>
-          <w:lang w:val="en-US"/>
-        </w:rPr>
-        <w:t>item.asWeapon</w:t>
-      </w:r>
-      <w:proofErr w:type="spellEnd"/>
-      <w:r>
-        <w:rPr>
-          <w:lang w:val="en-US"/>
-        </w:rPr>
-        <w:t>() to check the item’s status as a weapon.</w:t>
+        <w:t xml:space="preserve"> This can be done by using map.LocationOf(zombie) to get the zombie’s current map location, then calling getItems() on that location to fetch all items on the ground at that location, then calling item.asWeapon() to check the item’s status as a weapon.</w:t>
       </w:r>
       <w:r>
         <w:rPr>
@@ -546,35 +288,7 @@
           <w:lang w:val="en-US"/>
         </w:rPr>
         <w:br/>
-        <w:t xml:space="preserve">If there is a valid Weapon on the ground in the same location as the zombie, </w:t>
-      </w:r>
-      <w:proofErr w:type="spellStart"/>
-      <w:r>
-        <w:rPr>
-          <w:lang w:val="en-US"/>
-        </w:rPr>
-        <w:t>PickUpBehavior</w:t>
-      </w:r>
-      <w:proofErr w:type="spellEnd"/>
-      <w:r>
-        <w:rPr>
-          <w:lang w:val="en-US"/>
-        </w:rPr>
-        <w:t xml:space="preserve"> will return a </w:t>
-      </w:r>
-      <w:proofErr w:type="spellStart"/>
-      <w:r>
-        <w:rPr>
-          <w:lang w:val="en-US"/>
-        </w:rPr>
-        <w:t>pickUpItemAction</w:t>
-      </w:r>
-      <w:proofErr w:type="spellEnd"/>
-      <w:r>
-        <w:rPr>
-          <w:lang w:val="en-US"/>
-        </w:rPr>
-        <w:t xml:space="preserve"> for that Weapon, which Zombie will then execute.</w:t>
+        <w:t>If there is a valid Weapon on the ground in the same location as the zombie, PickUpBehavior will return a pickUpItemAction for that Weapon, which Zombie will then execute.</w:t>
       </w:r>
     </w:p>
     <w:p>
@@ -615,30 +329,14 @@
         <w:rPr>
           <w:lang w:val="en-US"/>
         </w:rPr>
-        <w:t xml:space="preserve"> </w:t>
-      </w:r>
-      <w:proofErr w:type="gramStart"/>
-      <w:r>
-        <w:rPr>
-          <w:lang w:val="en-US"/>
-        </w:rPr>
-        <w:t xml:space="preserve">the </w:t>
-      </w:r>
-      <w:r>
-        <w:rPr>
-          <w:lang w:val="en-US"/>
-        </w:rPr>
-        <w:t xml:space="preserve"> </w:t>
-      </w:r>
-      <w:proofErr w:type="spellStart"/>
-      <w:r>
-        <w:rPr>
-          <w:lang w:val="en-US"/>
-        </w:rPr>
-        <w:t>playTurn</w:t>
-      </w:r>
-      <w:proofErr w:type="spellEnd"/>
-      <w:proofErr w:type="gramEnd"/>
+        <w:t xml:space="preserve"> the </w:t>
+      </w:r>
+      <w:r>
+        <w:rPr>
+          <w:lang w:val="en-US"/>
+        </w:rPr>
+        <w:t xml:space="preserve"> playTurn</w:t>
+      </w:r>
       <w:r>
         <w:rPr>
           <w:lang w:val="en-US"/>
@@ -655,21 +353,7 @@
         <w:rPr>
           <w:lang w:val="en-US"/>
         </w:rPr>
-        <w:t xml:space="preserve">before the program loops over the Behavior </w:t>
-      </w:r>
-      <w:proofErr w:type="spellStart"/>
-      <w:r>
-        <w:rPr>
-          <w:lang w:val="en-US"/>
-        </w:rPr>
-        <w:t>ArrayList</w:t>
-      </w:r>
-      <w:proofErr w:type="spellEnd"/>
-      <w:r>
-        <w:rPr>
-          <w:lang w:val="en-US"/>
-        </w:rPr>
-        <w:t>, a random probability will return a 10% chance that the system prints a zombie moan.</w:t>
+        <w:t>before the program loops over the Behavior ArrayList, a random probability will return a 10% chance that the system prints a zombie moan.</w:t>
       </w:r>
     </w:p>
     <w:p>
@@ -721,6 +405,121 @@
           <w:lang w:val="en-US"/>
         </w:rPr>
       </w:pPr>
+      <w:r>
+        <w:rPr>
+          <w:lang w:val="en-US"/>
+        </w:rPr>
+        <w:t xml:space="preserve">All features described in this segment are depicted in Class Diagram – Zombie and Sequence Diagram – Zombie </w:t>
+      </w:r>
+      <w:r>
+        <w:rPr>
+          <w:lang w:val="en-US"/>
+        </w:rPr>
+        <w:t>Lose Limbs</w:t>
+      </w:r>
+      <w:r>
+        <w:rPr>
+          <w:lang w:val="en-US"/>
+        </w:rPr>
+        <w:t>.</w:t>
+      </w:r>
+    </w:p>
+    <w:p>
+      <w:pPr>
+        <w:rPr>
+          <w:lang w:val="en-US"/>
+        </w:rPr>
+      </w:pPr>
+      <w:r>
+        <w:rPr>
+          <w:lang w:val="en-US"/>
+        </w:rPr>
+        <w:t>Each Zombie object will have two int variables keeping track of their limbs; zombieArms and zombieLegs. Each of these variables will start at 2 when the object is instantiated, and will be reduced to 1 then 0 as limbs are lost.</w:t>
+      </w:r>
+    </w:p>
+    <w:p>
+      <w:pPr>
+        <w:rPr>
+          <w:lang w:val="en-US"/>
+        </w:rPr>
+      </w:pPr>
+      <w:r>
+        <w:rPr>
+          <w:lang w:val="en-US"/>
+        </w:rPr>
+        <w:t>The attackAction class will be modified to check if the target of any given attack is a zombie, and if so, call a new Zombie class method limbLoss(). This method will be called at line 61 of attackAction, after the death check and damage calculation, to ensure that it is not needlessly applied to an already deceased Zombie.</w:t>
+      </w:r>
+    </w:p>
+    <w:p>
+      <w:pPr>
+        <w:rPr>
+          <w:lang w:val="en-US"/>
+        </w:rPr>
+      </w:pPr>
+      <w:r>
+        <w:rPr>
+          <w:lang w:val="en-US"/>
+        </w:rPr>
+        <w:t>If the Zombie targeted has no remaining arms or legs, limbLoss will do nothing. If the zombie has at least one arm or leg, represented by zombieArms + zombieLegs &gt;= 1, the method will roll a 25% probability check, and do nothing on failure.</w:t>
+      </w:r>
+    </w:p>
+    <w:p>
+      <w:pPr>
+        <w:rPr>
+          <w:lang w:val="en-US"/>
+        </w:rPr>
+      </w:pPr>
+      <w:r>
+        <w:rPr>
+          <w:lang w:val="en-US"/>
+        </w:rPr>
+        <w:t>On success of that probability check, if zombieArms == 0, the zombie will lose a leg. If zombieLegs == 0, the zombie will lose an arm. If neither is 0, the method will do a random Boolean check to decide which limb type should be lost.</w:t>
+      </w:r>
+    </w:p>
+    <w:p>
+      <w:pPr>
+        <w:rPr>
+          <w:lang w:val="en-US"/>
+        </w:rPr>
+      </w:pPr>
+      <w:r>
+        <w:rPr>
+          <w:lang w:val="en-US"/>
+        </w:rPr>
+        <w:t xml:space="preserve">When a limb is lost, </w:t>
+      </w:r>
+    </w:p>
+    <w:p>
+      <w:pPr>
+        <w:rPr>
+          <w:lang w:val="en-US"/>
+        </w:rPr>
+      </w:pPr>
+      <w:r>
+        <w:rPr>
+          <w:lang w:val="en-US"/>
+        </w:rPr>
+        <w:t xml:space="preserve">If an arm is lost, the resulting accuracy loss will already be factored in as described in “Implementing Zombie Bite”. The limbLoss method will also call the method fumbleWeapons(), which will iterate over the items in the zombie’s inventory and check if each item is a weapon. If the item is a weapon and the Zombie has </w:t>
+      </w:r>
+      <w:r>
+        <w:rPr>
+          <w:lang w:val="en-US"/>
+        </w:rPr>
+        <w:t>1 arm remaining, a random Boolean check will decide if the weapon is dropped. If the Zombie has 0 arms remaining, all weapons will be dropped.</w:t>
+      </w:r>
+    </w:p>
+    <w:p>
+      <w:pPr>
+        <w:rPr>
+          <w:lang w:val="en-US"/>
+        </w:rPr>
+      </w:pPr>
+      <w:r>
+        <w:rPr>
+          <w:lang w:val="en-US"/>
+        </w:rPr>
+        <w:t>When a leg is lost,</w:t>
+      </w:r>
     </w:p>
     <w:sectPr>
       <w:pgSz w:w="11906" w:h="16838"/>

</xml_diff>

<commit_message>
Zombies design rationale complete
</commit_message>
<xml_diff>
--- a/design-docs/Paul - Design Rationale.docx
+++ b/design-docs/Paul - Design Rationale.docx
@@ -329,7 +329,7 @@
         <w:rPr>
           <w:lang w:val="en-US"/>
         </w:rPr>
-        <w:t xml:space="preserve"> the </w:t>
+        <w:t xml:space="preserve"> the</w:t>
       </w:r>
       <w:r>
         <w:rPr>
@@ -488,6 +488,25 @@
         </w:rPr>
         <w:t xml:space="preserve">When a limb is lost, </w:t>
       </w:r>
+      <w:r>
+        <w:rPr>
+          <w:lang w:val="en-US"/>
+        </w:rPr>
+        <w:t>a representation of the limb will be instantiated as an object of a new class, which are ZombieArm and ZombieLeg respectively. Both of these classes will be extensions of the WeaponItem parent class, in the same manner as the Plank class already in the game. The new limb, as a WeaponItem, will be added to the Zombie’s inventory. getDropAction() will then be called on that item, dropping it at the zombie’s feet.</w:t>
+      </w:r>
+    </w:p>
+    <w:p>
+      <w:pPr>
+        <w:rPr>
+          <w:lang w:val="en-US"/>
+        </w:rPr>
+      </w:pPr>
+      <w:r>
+        <w:rPr>
+          <w:lang w:val="en-US"/>
+        </w:rPr>
+        <w:t>Damage numbers for the limbs are currently set at 10 for ZombieArm and 15 for ZombieLeg, but this is subject to change as the game is balanced.</w:t>
+      </w:r>
     </w:p>
     <w:p>
       <w:pPr>
@@ -514,11 +533,71 @@
           <w:lang w:val="en-US"/>
         </w:rPr>
       </w:pPr>
-      <w:r>
-        <w:rPr>
-          <w:lang w:val="en-US"/>
-        </w:rPr>
-        <w:t>When a leg is lost,</w:t>
+    </w:p>
+    <w:p>
+      <w:pPr>
+        <w:ind w:firstLine="720"/>
+        <w:rPr>
+          <w:lang w:val="en-US"/>
+        </w:rPr>
+      </w:pPr>
+      <w:r>
+        <w:rPr>
+          <w:lang w:val="en-US"/>
+        </w:rPr>
+        <w:t>Implementing Slowed Movement</w:t>
+      </w:r>
+    </w:p>
+    <w:p>
+      <w:pPr>
+        <w:rPr>
+          <w:lang w:val="en-US"/>
+        </w:rPr>
+      </w:pPr>
+      <w:r>
+        <w:rPr>
+          <w:lang w:val="en-US"/>
+        </w:rPr>
+        <w:t>All features described in this segment are depicted in Class Diagram – Zombie</w:t>
+      </w:r>
+      <w:r>
+        <w:rPr>
+          <w:lang w:val="en-US"/>
+        </w:rPr>
+        <w:t>.</w:t>
+      </w:r>
+    </w:p>
+    <w:p>
+      <w:pPr>
+        <w:rPr>
+          <w:lang w:val="en-US"/>
+        </w:rPr>
+      </w:pPr>
+      <w:r>
+        <w:rPr>
+          <w:lang w:val="en-US"/>
+        </w:rPr>
+        <w:t xml:space="preserve">A new behavior </w:t>
+      </w:r>
+      <w:r>
+        <w:rPr>
+          <w:lang w:val="en-US"/>
+        </w:rPr>
+        <w:t xml:space="preserve">collection named leglessBehavior[] will be added to the Zombie class, containing only the Behaviors that do not involve movement. A Boolean variable called slowWalk will also be added to Zombie, to act as a toggle. </w:t>
+      </w:r>
+    </w:p>
+    <w:p>
+      <w:pPr>
+        <w:rPr>
+          <w:lang w:val="en-US"/>
+        </w:rPr>
+      </w:pPr>
+      <w:r>
+        <w:rPr>
+          <w:lang w:val="en-US"/>
+        </w:rPr>
+        <w:lastRenderedPageBreak/>
+        <w:t>At the start of each zombie playTurn() call, the method will check the number of attached legs the Zombie has. If zombieLegs == 2, the method will iterate through the regular behavior[] collection as normal. If zombieLegs == 1, the method will iterate through behavior[] if slowWalk is false, or leglessBehavior if slowWalk is true, then flip the slowWalk toggle to the opposite value. If zombieLegs == 0, the method will only iterate through leglessBehavior[].</w:t>
       </w:r>
     </w:p>
     <w:sectPr>

</xml_diff>